<commit_message>
Removed number of list from the first page
</commit_message>
<xml_diff>
--- a/Docs/_1Титульник.docx
+++ b/Docs/_1Титульник.docx
@@ -131,8 +131,16 @@
         <w:rPr>
           <w:sz w:val="24"/>
         </w:rPr>
-        <w:t>________________ С.С. Дереченник</w:t>
-      </w:r>
+        <w:t xml:space="preserve">________________ С.С. </w:t>
+      </w:r>
+      <w:proofErr w:type="spellStart"/>
+      <w:r>
+        <w:rPr>
+          <w:sz w:val="24"/>
+        </w:rPr>
+        <w:t>Дереченник</w:t>
+      </w:r>
+      <w:proofErr w:type="spellEnd"/>
     </w:p>
     <w:p>
       <w:pPr>
@@ -208,8 +216,6 @@
         </w:rPr>
         <w:t xml:space="preserve"> </w:t>
       </w:r>
-      <w:bookmarkStart w:id="0" w:name="_GoBack"/>
-      <w:bookmarkEnd w:id="0"/>
       <w:r>
         <w:rPr>
           <w:rFonts w:ascii="Times New Roman" w:hAnsi="Times New Roman"/>
@@ -315,13 +321,8 @@
         </w:rPr>
         <w:t xml:space="preserve">Листов </w:t>
       </w:r>
-      <w:r>
-        <w:rPr>
-          <w:rFonts w:ascii="Times New Roman" w:hAnsi="Times New Roman"/>
-          <w:b w:val="0"/>
-        </w:rPr>
-        <w:t>75</w:t>
-      </w:r>
+      <w:bookmarkStart w:id="0" w:name="_GoBack"/>
+      <w:bookmarkEnd w:id="0"/>
     </w:p>
     <w:p/>
     <w:p/>
@@ -377,8 +378,16 @@
               <w:rPr>
                 <w:rFonts w:ascii="Times New Roman" w:hAnsi="Times New Roman"/>
               </w:rPr>
-              <w:t>С. С. Дереченник</w:t>
-            </w:r>
+              <w:t xml:space="preserve">С. С. </w:t>
+            </w:r>
+            <w:proofErr w:type="spellStart"/>
+            <w:r>
+              <w:rPr>
+                <w:rFonts w:ascii="Times New Roman" w:hAnsi="Times New Roman"/>
+              </w:rPr>
+              <w:t>Дереченник</w:t>
+            </w:r>
+            <w:proofErr w:type="spellEnd"/>
           </w:p>
         </w:tc>
       </w:tr>
@@ -423,8 +432,16 @@
               <w:rPr>
                 <w:sz w:val="28"/>
               </w:rPr>
-              <w:t>Г. А. Четвёркина</w:t>
-            </w:r>
+              <w:t xml:space="preserve">Г. А. </w:t>
+            </w:r>
+            <w:proofErr w:type="spellStart"/>
+            <w:r>
+              <w:rPr>
+                <w:sz w:val="28"/>
+              </w:rPr>
+              <w:t>Четвёркина</w:t>
+            </w:r>
+            <w:proofErr w:type="spellEnd"/>
           </w:p>
         </w:tc>
       </w:tr>
@@ -571,12 +588,14 @@
                 <w:rFonts w:ascii="Times New Roman" w:hAnsi="Times New Roman"/>
               </w:rPr>
             </w:pPr>
+            <w:proofErr w:type="spellStart"/>
             <w:r>
               <w:rPr>
                 <w:rFonts w:ascii="Times New Roman" w:hAnsi="Times New Roman"/>
               </w:rPr>
               <w:t>Нормоконтроль</w:t>
             </w:r>
+            <w:proofErr w:type="spellEnd"/>
           </w:p>
         </w:tc>
         <w:tc>
@@ -595,8 +614,16 @@
               <w:rPr>
                 <w:rFonts w:ascii="Times New Roman" w:hAnsi="Times New Roman"/>
               </w:rPr>
-              <w:t>В. С. Разумейчик</w:t>
-            </w:r>
+              <w:t xml:space="preserve">В. С. </w:t>
+            </w:r>
+            <w:proofErr w:type="spellStart"/>
+            <w:r>
+              <w:rPr>
+                <w:rFonts w:ascii="Times New Roman" w:hAnsi="Times New Roman"/>
+              </w:rPr>
+              <w:t>Разумейчик</w:t>
+            </w:r>
+            <w:proofErr w:type="spellEnd"/>
           </w:p>
         </w:tc>
       </w:tr>

</xml_diff>